<commit_message>
updated attendance, weekly report, and added other material
</commit_message>
<xml_diff>
--- a/WeeklyStatusReports/HAHN_WeeklyStatusReport_2-24-16.docx
+++ b/WeeklyStatusReports/HAHN_WeeklyStatusReport_2-24-16.docx
@@ -2418,8 +2418,6 @@
               </w:rPr>
               <w:t xml:space="preserve"> None</w:t>
             </w:r>
-            <w:bookmarkStart w:id="0" w:name="_GoBack"/>
-            <w:bookmarkEnd w:id="0"/>
           </w:p>
         </w:tc>
         <w:tc>
@@ -2615,6 +2613,13 @@
               </w:rPr>
               <w:t xml:space="preserve">: </w:t>
             </w:r>
+            <w:r>
+              <w:rPr>
+                <w:sz w:val="20"/>
+                <w:szCs w:val="20"/>
+              </w:rPr>
+              <w:t>2/24/16</w:t>
+            </w:r>
           </w:p>
           <w:p>
             <w:pPr>
@@ -2639,6 +2644,13 @@
               </w:rPr>
               <w:t xml:space="preserve"> </w:t>
             </w:r>
+            <w:r>
+              <w:rPr>
+                <w:sz w:val="20"/>
+                <w:szCs w:val="20"/>
+              </w:rPr>
+              <w:t>Yes</w:t>
+            </w:r>
           </w:p>
           <w:p>
             <w:pPr>
@@ -2669,6 +2681,13 @@
               </w:rPr>
               <w:t xml:space="preserve">: </w:t>
             </w:r>
+            <w:r>
+              <w:rPr>
+                <w:sz w:val="20"/>
+                <w:szCs w:val="20"/>
+              </w:rPr>
+              <w:t>Random numbers and loops</w:t>
+            </w:r>
           </w:p>
           <w:p>
             <w:pPr>
@@ -2699,6 +2718,15 @@
               </w:rPr>
               <w:t>:</w:t>
             </w:r>
+            <w:r>
+              <w:rPr>
+                <w:sz w:val="20"/>
+                <w:szCs w:val="20"/>
+              </w:rPr>
+              <w:t xml:space="preserve"> How specific does the flowchart need to be?</w:t>
+            </w:r>
+            <w:bookmarkStart w:id="0" w:name="_GoBack"/>
+            <w:bookmarkEnd w:id="0"/>
           </w:p>
         </w:tc>
         <w:tc>

</xml_diff>